<commit_message>
Pontos até ao 7.5    :)
</commit_message>
<xml_diff>
--- a/Auto Bílio.docx
+++ b/Auto Bílio.docx
@@ -718,77 +718,484 @@
     <w:p/>
     <w:p/>
     <w:p>
-      <w:r>
-        <w:tab/>
-        <w:t>4.Viabilidade:</w:t>
-      </w:r>
-    </w:p>
-    <w:p>
-      <w:r>
-        <w:tab/>
-      </w:r>
-    </w:p>
-    <w:p>
-      <w:r>
-        <w:tab/>
-        <w:t xml:space="preserve">O Sr. Abílio considera que a perda de um cliente representa um perda de lucro potencial muito elevada uma vez que uma ida ao mecânico é uma despesa </w:t>
-      </w:r>
-      <w:r>
+      <w:pPr>
+        <w:pStyle w:val="PargrafodaLista"/>
+        <w:numPr>
+          <w:ilvl w:val="0"/>
+          <w:numId w:val="1"/>
+        </w:numPr>
+      </w:pPr>
+      <w:r>
+        <w:rPr>
+          <w:rFonts w:ascii="Century Gothic" w:hAnsi="Century Gothic"/>
+          <w:sz w:val="36"/>
+          <w:szCs w:val="36"/>
+        </w:rPr>
+        <w:t>Viabilidade:</w:t>
+      </w:r>
+    </w:p>
+    <w:p>
+      <w:r>
+        <w:tab/>
+      </w:r>
+    </w:p>
+    <w:p>
+      <w:pPr>
+        <w:rPr>
+          <w:rFonts w:ascii="Century Gothic" w:hAnsi="Century Gothic"/>
+          <w:sz w:val="22"/>
+          <w:szCs w:val="22"/>
+        </w:rPr>
+      </w:pPr>
+      <w:r>
+        <w:tab/>
+      </w:r>
+      <w:r>
+        <w:rPr>
+          <w:rFonts w:ascii="Century Gothic" w:hAnsi="Century Gothic"/>
+          <w:sz w:val="22"/>
+          <w:szCs w:val="22"/>
+        </w:rPr>
+        <w:t>O Sr. Abílio considera que a perda de um cliente representa um perda de lucro potencial muito elevada uma vez que uma ida ao mecânico é uma despesa (de vez em quando) enquanto mas que envolve valores razoavelmente elevados. Além do mais, o Sr. Abílio considera que a identidade da sua oficina reside na satisfação dos seus clientes.</w:t>
+      </w:r>
+    </w:p>
+    <w:p>
+      <w:pPr>
+        <w:rPr>
+          <w:rFonts w:ascii="Century Gothic" w:hAnsi="Century Gothic"/>
+          <w:sz w:val="22"/>
+          <w:szCs w:val="22"/>
+        </w:rPr>
+      </w:pPr>
+      <w:r>
+        <w:rPr>
+          <w:rFonts w:ascii="Century Gothic" w:hAnsi="Century Gothic"/>
+          <w:sz w:val="22"/>
+          <w:szCs w:val="22"/>
+        </w:rPr>
+        <w:tab/>
+        <w:t>Clientes mais satisfeitos e uma oficina mais eficiente trazem:</w:t>
+      </w:r>
+    </w:p>
+    <w:p>
+      <w:pPr>
+        <w:rPr>
+          <w:rFonts w:ascii="Century Gothic" w:hAnsi="Century Gothic"/>
+          <w:sz w:val="22"/>
+          <w:szCs w:val="22"/>
+        </w:rPr>
+      </w:pPr>
+      <w:r>
+        <w:rPr>
+          <w:rFonts w:ascii="Century Gothic" w:hAnsi="Century Gothic"/>
+          <w:sz w:val="22"/>
+          <w:szCs w:val="22"/>
+        </w:rPr>
+        <w:tab/>
+      </w:r>
+    </w:p>
+    <w:p>
+      <w:pPr>
+        <w:rPr>
+          <w:rFonts w:ascii="Century Gothic" w:hAnsi="Century Gothic"/>
+          <w:sz w:val="22"/>
+          <w:szCs w:val="22"/>
+        </w:rPr>
+      </w:pPr>
+      <w:r>
+        <w:rPr>
+          <w:rFonts w:ascii="Century Gothic" w:hAnsi="Century Gothic"/>
+          <w:sz w:val="22"/>
+          <w:szCs w:val="22"/>
+        </w:rPr>
+        <w:tab/>
+      </w:r>
+      <w:r>
+        <w:rPr>
+          <w:rFonts w:ascii="Century Gothic" w:hAnsi="Century Gothic"/>
+          <w:sz w:val="22"/>
+          <w:szCs w:val="22"/>
+        </w:rPr>
+        <w:tab/>
+        <w:t>Mais Lucro;</w:t>
+      </w:r>
+    </w:p>
+    <w:p>
+      <w:pPr>
+        <w:rPr>
+          <w:rFonts w:ascii="Century Gothic" w:hAnsi="Century Gothic"/>
+          <w:sz w:val="22"/>
+          <w:szCs w:val="22"/>
+        </w:rPr>
+      </w:pPr>
+      <w:r>
+        <w:rPr>
+          <w:rFonts w:ascii="Century Gothic" w:hAnsi="Century Gothic"/>
+          <w:sz w:val="22"/>
+          <w:szCs w:val="22"/>
+        </w:rPr>
+        <w:tab/>
+      </w:r>
+    </w:p>
+    <w:p>
+      <w:pPr>
+        <w:rPr>
+          <w:rFonts w:ascii="Century Gothic" w:hAnsi="Century Gothic"/>
+          <w:sz w:val="22"/>
+          <w:szCs w:val="22"/>
+        </w:rPr>
+      </w:pPr>
+      <w:r>
+        <w:rPr>
+          <w:rFonts w:ascii="Century Gothic" w:hAnsi="Century Gothic"/>
+          <w:sz w:val="22"/>
+          <w:szCs w:val="22"/>
+        </w:rPr>
+        <w:tab/>
+      </w:r>
+      <w:r>
+        <w:rPr>
+          <w:rFonts w:ascii="Century Gothic" w:hAnsi="Century Gothic"/>
+          <w:sz w:val="22"/>
+          <w:szCs w:val="22"/>
+        </w:rPr>
+        <w:tab/>
+        <w:t>Uma carga de trabalho menos volumosa relacionada com a gestão da oficina.</w:t>
+      </w:r>
+    </w:p>
+    <w:p>
+      <w:r>
+        <w:tab/>
+      </w:r>
+      <w:r>
+        <w:tab/>
+      </w:r>
+    </w:p>
+    <w:p>
+      <w:pPr>
+        <w:pStyle w:val="PargrafodaLista"/>
+        <w:numPr>
+          <w:ilvl w:val="0"/>
+          <w:numId w:val="1"/>
+        </w:numPr>
+        <w:rPr>
+          <w:u w:val="single"/>
+        </w:rPr>
+      </w:pPr>
+      <w:r>
+        <w:rPr>
+          <w:u w:val="single"/>
+        </w:rPr>
+        <w:t>Recursos:</w:t>
+      </w:r>
+    </w:p>
+    <w:p>
+      <w:pPr>
+        <w:pStyle w:val="PargrafodaLista"/>
+        <w:rPr>
+          <w:u w:val="single"/>
+        </w:rPr>
+      </w:pPr>
+    </w:p>
+    <w:p>
+      <w:pPr>
+        <w:pStyle w:val="PargrafodaLista"/>
+      </w:pPr>
+      <w:r>
+        <w:t>Humanos:</w:t>
+      </w:r>
+    </w:p>
+    <w:p>
+      <w:pPr>
+        <w:pStyle w:val="PargrafodaLista"/>
+      </w:pPr>
+      <w:r>
+        <w:tab/>
+        <w:t xml:space="preserve">Funcionários da oficina, clientes e </w:t>
+      </w:r>
+      <w:proofErr w:type="spellStart"/>
+      <w:r>
+        <w:t>developers</w:t>
+      </w:r>
+      <w:proofErr w:type="spellEnd"/>
+      <w:r>
+        <w:t xml:space="preserve"> da Software </w:t>
+      </w:r>
+      <w:proofErr w:type="spellStart"/>
+      <w:r>
+        <w:t>House</w:t>
+      </w:r>
+      <w:proofErr w:type="spellEnd"/>
+      <w:r>
+        <w:t>.</w:t>
+      </w:r>
+    </w:p>
+    <w:p>
+      <w:pPr>
+        <w:pStyle w:val="PargrafodaLista"/>
+      </w:pPr>
+    </w:p>
+    <w:p>
+      <w:pPr>
+        <w:pStyle w:val="PargrafodaLista"/>
+      </w:pPr>
+      <w:r>
+        <w:t>Materiais:</w:t>
+      </w:r>
+    </w:p>
+    <w:p>
+      <w:pPr>
+        <w:pStyle w:val="PargrafodaLista"/>
+      </w:pPr>
+      <w:r>
+        <w:tab/>
+        <w:t>Hardware: 1 servidor, 4 computadores na oficina para os funcionários que trabalham em concorrência e 1 computador para o Sr. Aníbal.</w:t>
+      </w:r>
+    </w:p>
+    <w:p>
+      <w:pPr>
+        <w:pStyle w:val="PargrafodaLista"/>
+      </w:pPr>
+      <w:r>
+        <w:tab/>
+        <w:t>Software: SGBD, Aplicações de Interface tanto para os funcionários como para o Sr. Aníbal, Site para agendamento dos clientes.</w:t>
+      </w:r>
+    </w:p>
+    <w:p>
+      <w:r>
+        <w:br w:type="page"/>
+      </w:r>
+    </w:p>
+    <w:p>
+      <w:pPr>
+        <w:pStyle w:val="PargrafodaLista"/>
+      </w:pPr>
+    </w:p>
+    <w:p>
+      <w:pPr>
+        <w:pStyle w:val="PargrafodaLista"/>
+        <w:numPr>
+          <w:ilvl w:val="0"/>
+          <w:numId w:val="1"/>
+        </w:numPr>
+        <w:rPr>
+          <w:u w:val="single"/>
+        </w:rPr>
+      </w:pPr>
+      <w:r>
+        <w:rPr>
+          <w:u w:val="single"/>
+        </w:rPr>
+        <w:t>Equipa de Trabalho:</w:t>
+      </w:r>
+    </w:p>
+    <w:p>
+      <w:pPr>
+        <w:pStyle w:val="PargrafodaLista"/>
+        <w:numPr>
+          <w:ilvl w:val="1"/>
+          <w:numId w:val="1"/>
+        </w:numPr>
+        <w:rPr>
+          <w:u w:val="single"/>
+        </w:rPr>
+      </w:pPr>
+      <w:r>
+        <w:rPr>
+          <w:u w:val="single"/>
+        </w:rPr>
+        <w:t>Sr. Abílio e os seus mecânicos.</w:t>
+      </w:r>
+    </w:p>
+    <w:p>
+      <w:pPr>
+        <w:pStyle w:val="PargrafodaLista"/>
+        <w:ind w:left="2124"/>
+      </w:pPr>
+      <w:r>
+        <w:t>Responsáveis pelo funcionamento da oficina.</w:t>
+      </w:r>
+    </w:p>
+    <w:p>
+      <w:r>
+        <w:tab/>
+      </w:r>
+      <w:r>
+        <w:tab/>
+      </w:r>
+      <w:proofErr w:type="spellStart"/>
+      <w:r>
+        <w:t>Developers</w:t>
+      </w:r>
+      <w:proofErr w:type="spellEnd"/>
+      <w:r>
+        <w:t xml:space="preserve"> da Software </w:t>
+      </w:r>
+      <w:proofErr w:type="spellStart"/>
+      <w:r>
+        <w:t>House</w:t>
+      </w:r>
+      <w:proofErr w:type="spellEnd"/>
+      <w:r>
+        <w:t>.</w:t>
+      </w:r>
+    </w:p>
+    <w:p>
+      <w:r>
+        <w:tab/>
+      </w:r>
+      <w:r>
+        <w:tab/>
+      </w:r>
+      <w:r>
+        <w:tab/>
+      </w:r>
+      <w:r>
+        <w:t xml:space="preserve">Levantamento de requisitos, </w:t>
+      </w:r>
+    </w:p>
+    <w:p>
+      <w:pPr>
+        <w:ind w:left="1416" w:firstLine="708"/>
+      </w:pPr>
+      <w:r>
+        <w:t>M</w:t>
+      </w:r>
+      <w:r>
+        <w:t>odelação do sistema,</w:t>
+      </w:r>
+    </w:p>
+    <w:p>
+      <w:pPr>
+        <w:ind w:left="1416" w:firstLine="708"/>
+      </w:pPr>
+      <w:proofErr w:type="spellStart"/>
+      <w:r>
+        <w:t>Aprovamento</w:t>
+      </w:r>
+      <w:proofErr w:type="spellEnd"/>
+      <w:r>
+        <w:t xml:space="preserve"> do esquema,</w:t>
+      </w:r>
+    </w:p>
+    <w:p>
+      <w:pPr>
+        <w:ind w:left="1416" w:firstLine="708"/>
+      </w:pPr>
+      <w:r>
+        <w:t>I</w:t>
+      </w:r>
+      <w:r>
+        <w:t>mplementação do sistema</w:t>
+      </w:r>
+      <w:r>
+        <w:t>,</w:t>
+      </w:r>
+    </w:p>
+    <w:p>
+      <w:pPr>
+        <w:ind w:left="1416" w:firstLine="708"/>
+      </w:pPr>
+      <w:r>
+        <w:t>Correção de problemas de implementação.</w:t>
+      </w:r>
+    </w:p>
+    <w:p>
+      <w:r>
+        <w:tab/>
+      </w:r>
+      <w:r>
+        <w:tab/>
+        <w:t>Clientes selecionados.</w:t>
+      </w:r>
+    </w:p>
+    <w:p>
+      <w:r>
+        <w:tab/>
+      </w:r>
+      <w:r>
+        <w:tab/>
+      </w:r>
+      <w:r>
+        <w:tab/>
+        <w:t>Feedback relacionado com o funcionamento do sistema de agendamento.</w:t>
+      </w:r>
+    </w:p>
+    <w:p/>
+    <w:p>
+      <w:pPr>
+        <w:pStyle w:val="PargrafodaLista"/>
+        <w:numPr>
+          <w:ilvl w:val="0"/>
+          <w:numId w:val="1"/>
+        </w:numPr>
+      </w:pPr>
+      <w:r>
+        <w:t>Plano de Execução:</w:t>
+      </w:r>
+    </w:p>
+    <w:p>
+      <w:pPr>
+        <w:pStyle w:val="PargrafodaLista"/>
+      </w:pPr>
+      <w:r>
+        <w:t>A equipa responsável pela execução deste projeto entrou em contacto com o Sr. Abílio para o agendamento de uma reunião em que seriam levantados os primeiros objetivos do Sr. Abílio. Em data futura, a equipa contactou novamente o Sr. Abílio de forma a obter aprovação dos requisitos que teriam sido recolhidos na reunião anterior.</w:t>
+      </w:r>
+    </w:p>
+    <w:p>
+      <w:pPr>
+        <w:pStyle w:val="PargrafodaLista"/>
+      </w:pPr>
+      <w:r>
+        <w:t xml:space="preserve">Isto permitiu á equipa começar a trabalhar á volta de requisitos concretos com a certeza de que não estaria </w:t>
+      </w:r>
+      <w:r>
+        <w:t>a desrespeitar as especificações do Sr. Abílio.</w:t>
+      </w:r>
+    </w:p>
+    <w:p>
+      <w:pPr>
+        <w:pStyle w:val="PargrafodaLista"/>
+      </w:pPr>
+      <w:r>
+        <w:t>Foi então possível para a equipa começar a trabalhar no projeto propriamente dito.</w:t>
+      </w:r>
+    </w:p>
+    <w:p>
+      <w:pPr>
+        <w:pStyle w:val="PargrafodaLista"/>
         <w:rPr>
           <w:color w:val="FF0000"/>
         </w:rPr>
-        <w:t>(de vez em quando)</w:t>
-      </w:r>
-      <w:r>
-        <w:t xml:space="preserve"> enquanto mas que envolve valores razoavelmente elevados. Além do mais, o Sr. Abílio considera que a identidade da sua oficina reside na satisfação dos seus clientes.</w:t>
-      </w:r>
-    </w:p>
-    <w:p>
-      <w:r>
-        <w:tab/>
-        <w:t>Clientes mais satisfeitos e uma oficina mais eficiente trazem:</w:t>
-      </w:r>
-    </w:p>
-    <w:p>
-      <w:r>
-        <w:tab/>
-      </w:r>
-    </w:p>
-    <w:p>
-      <w:r>
-        <w:tab/>
-      </w:r>
-      <w:r>
-        <w:tab/>
-        <w:t>Mais Lucro;</w:t>
-      </w:r>
-    </w:p>
-    <w:p>
-      <w:r>
-        <w:tab/>
-      </w:r>
-    </w:p>
-    <w:p>
-      <w:r>
-        <w:tab/>
-      </w:r>
-      <w:r>
-        <w:tab/>
-        <w:t>Uma carga de trabalho menos volumosa relacionada com a gestão da oficina.</w:t>
-      </w:r>
-    </w:p>
-    <w:p>
-      <w:r>
-        <w:tab/>
-      </w:r>
-      <w:r>
-        <w:tab/>
-      </w:r>
-    </w:p>
-    <w:p>
-      <w:pPr>
-        <w:jc w:val="center"/>
-      </w:pPr>
+      </w:pPr>
+      <w:r>
+        <w:rPr>
+          <w:color w:val="FF0000"/>
+        </w:rPr>
+        <w:t>(…)</w:t>
+      </w:r>
+    </w:p>
+    <w:p>
+      <w:pPr>
+        <w:pStyle w:val="PargrafodaLista"/>
+      </w:pPr>
+    </w:p>
+    <w:p>
+      <w:pPr>
+        <w:pStyle w:val="PargrafodaLista"/>
+      </w:pPr>
+    </w:p>
+    <w:p/>
+    <w:p>
+      <w:r>
+        <w:tab/>
+      </w:r>
+      <w:r>
+        <w:tab/>
+      </w:r>
+      <w:r>
+        <w:tab/>
+      </w:r>
     </w:p>
     <w:sectPr>
       <w:pgSz w:w="11906" w:h="16838"/>
@@ -894,7 +1301,7 @@
   <w:abstractNum w:abstractNumId="1" w15:restartNumberingAfterBreak="0">
     <w:nsid w:val="7B303A36"/>
     <w:multiLevelType w:val="hybridMultilevel"/>
-    <w:tmpl w:val="F7E00E12"/>
+    <w:tmpl w:val="532ACA84"/>
     <w:lvl w:ilvl="0" w:tplc="0816000F">
       <w:start w:val="1"/>
       <w:numFmt w:val="decimal"/>
@@ -904,7 +1311,7 @@
         <w:ind w:left="720" w:hanging="360"/>
       </w:pPr>
     </w:lvl>
-    <w:lvl w:ilvl="1" w:tplc="08160019" w:tentative="1">
+    <w:lvl w:ilvl="1" w:tplc="08160019">
       <w:start w:val="1"/>
       <w:numFmt w:val="lowerLetter"/>
       <w:lvlText w:val="%2."/>
@@ -913,7 +1320,7 @@
         <w:ind w:left="1440" w:hanging="360"/>
       </w:pPr>
     </w:lvl>
-    <w:lvl w:ilvl="2" w:tplc="0816001B" w:tentative="1">
+    <w:lvl w:ilvl="2" w:tplc="0816001B">
       <w:start w:val="1"/>
       <w:numFmt w:val="lowerRoman"/>
       <w:lvlText w:val="%3."/>

</xml_diff>